<commit_message>
Add change status method that got deleted during merging
</commit_message>
<xml_diff>
--- a/Gecko/self-assessment.docx
+++ b/Gecko/self-assessment.docx
@@ -43,19 +43,8 @@
           <w:sz w:val="22"/>
           <w:szCs w:val="22"/>
         </w:rPr>
-        <w:t xml:space="preserve">insert team name </w:t>
+        <w:t>Gecko</w:t>
       </w:r>
-      <w:proofErr w:type="gramStart"/>
-      <w:r>
-        <w:rPr>
-          <w:i/>
-          <w:iCs/>
-          <w:sz w:val="22"/>
-          <w:szCs w:val="22"/>
-        </w:rPr>
-        <w:t>here</w:t>
-      </w:r>
-      <w:proofErr w:type="gramEnd"/>
     </w:p>
     <w:p>
       <w:pPr>
@@ -315,29 +304,7 @@
                 <w:sz w:val="22"/>
                 <w:szCs w:val="22"/>
               </w:rPr>
-              <w:t>Users without account, who are not logged in, can sign up as new users (URL/</w:t>
-            </w:r>
-            <w:proofErr w:type="spellStart"/>
-            <w:r>
-              <w:rPr>
-                <w:i/>
-                <w:iCs/>
-                <w:color w:val="767171" w:themeColor="background2" w:themeShade="80"/>
-                <w:sz w:val="22"/>
-                <w:szCs w:val="22"/>
-              </w:rPr>
-              <w:t>sign_up</w:t>
-            </w:r>
-            <w:proofErr w:type="spellEnd"/>
-            <w:r>
-              <w:rPr>
-                <w:i/>
-                <w:iCs/>
-                <w:color w:val="767171" w:themeColor="background2" w:themeShade="80"/>
-                <w:sz w:val="22"/>
-                <w:szCs w:val="22"/>
-              </w:rPr>
-              <w:t>)</w:t>
+              <w:t>Users without account, who are not logged in, can sign up as new users (URL/sign_up)</w:t>
             </w:r>
           </w:p>
           <w:p>
@@ -363,29 +330,7 @@
                 <w:sz w:val="22"/>
                 <w:szCs w:val="22"/>
               </w:rPr>
-              <w:t>Users with an account can log in (URL/</w:t>
-            </w:r>
-            <w:proofErr w:type="spellStart"/>
-            <w:r>
-              <w:rPr>
-                <w:i/>
-                <w:iCs/>
-                <w:color w:val="767171" w:themeColor="background2" w:themeShade="80"/>
-                <w:sz w:val="22"/>
-                <w:szCs w:val="22"/>
-              </w:rPr>
-              <w:t>log_in</w:t>
-            </w:r>
-            <w:proofErr w:type="spellEnd"/>
-            <w:r>
-              <w:rPr>
-                <w:i/>
-                <w:iCs/>
-                <w:color w:val="767171" w:themeColor="background2" w:themeShade="80"/>
-                <w:sz w:val="22"/>
-                <w:szCs w:val="22"/>
-              </w:rPr>
-              <w:t>)</w:t>
+              <w:t>Users with an account can log in (URL/log_in)</w:t>
             </w:r>
           </w:p>
           <w:p>
@@ -411,29 +356,7 @@
                 <w:sz w:val="22"/>
                 <w:szCs w:val="22"/>
               </w:rPr>
-              <w:t>Logged in users can log out (URL/</w:t>
-            </w:r>
-            <w:proofErr w:type="spellStart"/>
-            <w:r>
-              <w:rPr>
-                <w:i/>
-                <w:iCs/>
-                <w:color w:val="767171" w:themeColor="background2" w:themeShade="80"/>
-                <w:sz w:val="22"/>
-                <w:szCs w:val="22"/>
-              </w:rPr>
-              <w:t>log_out</w:t>
-            </w:r>
-            <w:proofErr w:type="spellEnd"/>
-            <w:r>
-              <w:rPr>
-                <w:i/>
-                <w:iCs/>
-                <w:color w:val="767171" w:themeColor="background2" w:themeShade="80"/>
-                <w:sz w:val="22"/>
-                <w:szCs w:val="22"/>
-              </w:rPr>
-              <w:t>)</w:t>
+              <w:t>Logged in users can log out (URL/log_out)</w:t>
             </w:r>
           </w:p>
           <w:p>
@@ -537,29 +460,7 @@
                 <w:sz w:val="22"/>
                 <w:szCs w:val="22"/>
               </w:rPr>
-              <w:t xml:space="preserve">If a </w:t>
-            </w:r>
-            <w:proofErr w:type="gramStart"/>
-            <w:r>
-              <w:rPr>
-                <w:i/>
-                <w:iCs/>
-                <w:color w:val="767171" w:themeColor="background2" w:themeShade="80"/>
-                <w:sz w:val="22"/>
-                <w:szCs w:val="22"/>
-              </w:rPr>
-              <w:t>not-logged</w:t>
-            </w:r>
-            <w:proofErr w:type="gramEnd"/>
-            <w:r>
-              <w:rPr>
-                <w:i/>
-                <w:iCs/>
-                <w:color w:val="767171" w:themeColor="background2" w:themeShade="80"/>
-                <w:sz w:val="22"/>
-                <w:szCs w:val="22"/>
-              </w:rPr>
-              <w:t xml:space="preserve"> in user tries to access pages requiring login, they are redirected to the login page, and then to the page they were after following successful login.</w:t>
+              <w:t>If a not-logged in user tries to access pages requiring login, they are redirected to the login page, and then to the page they were after following successful login.</w:t>
             </w:r>
           </w:p>
           <w:p>
@@ -682,23 +583,7 @@
                 <w:sz w:val="22"/>
                 <w:szCs w:val="22"/>
               </w:rPr>
-              <w:t xml:space="preserve">Users can form </w:t>
-            </w:r>
-            <w:proofErr w:type="gramStart"/>
-            <w:r>
-              <w:rPr>
-                <w:sz w:val="22"/>
-                <w:szCs w:val="22"/>
-              </w:rPr>
-              <w:t>teams, and</w:t>
-            </w:r>
-            <w:proofErr w:type="gramEnd"/>
-            <w:r>
-              <w:rPr>
-                <w:sz w:val="22"/>
-                <w:szCs w:val="22"/>
-              </w:rPr>
-              <w:t xml:space="preserve"> invite team members to their team.</w:t>
+              <w:t>Users can form teams, and invite team members to their team.</w:t>
             </w:r>
           </w:p>
         </w:tc>
@@ -812,23 +697,7 @@
                 <w:sz w:val="22"/>
                 <w:szCs w:val="22"/>
               </w:rPr>
-              <w:t xml:space="preserve">Users provide a dashboard to view and manage assigned </w:t>
-            </w:r>
-            <w:proofErr w:type="gramStart"/>
-            <w:r>
-              <w:rPr>
-                <w:sz w:val="22"/>
-                <w:szCs w:val="22"/>
-              </w:rPr>
-              <w:t>tasks, and</w:t>
-            </w:r>
-            <w:proofErr w:type="gramEnd"/>
-            <w:r>
-              <w:rPr>
-                <w:sz w:val="22"/>
-                <w:szCs w:val="22"/>
-              </w:rPr>
-              <w:t xml:space="preserve"> team tasks.</w:t>
+              <w:t>Users provide a dashboard to view and manage assigned tasks, and team tasks.</w:t>
             </w:r>
           </w:p>
         </w:tc>
@@ -1228,23 +1097,7 @@
                 <w:sz w:val="22"/>
                 <w:szCs w:val="22"/>
               </w:rPr>
-              <w:t xml:space="preserve">Introduce gamification elements to motivate users, such as achievement badges, </w:t>
-            </w:r>
-            <w:proofErr w:type="spellStart"/>
-            <w:r>
-              <w:rPr>
-                <w:sz w:val="22"/>
-                <w:szCs w:val="22"/>
-              </w:rPr>
-              <w:t>leaderboards</w:t>
-            </w:r>
-            <w:proofErr w:type="spellEnd"/>
-            <w:r>
-              <w:rPr>
-                <w:sz w:val="22"/>
-                <w:szCs w:val="22"/>
-              </w:rPr>
-              <w:t>, or a points system based on task completion.</w:t>
+              <w:t>Introduce gamification elements to motivate users, such as achievement badges, leaderboards, or a points system based on task completion.</w:t>
             </w:r>
           </w:p>
         </w:tc>

</xml_diff>

<commit_message>
Write epic 2 to epic 6 implementation
Highlight bullet points to be edited by other members
</commit_message>
<xml_diff>
--- a/Gecko/self-assessment.docx
+++ b/Gecko/self-assessment.docx
@@ -434,7 +434,37 @@
                 <w:sz w:val="22"/>
                 <w:szCs w:val="22"/>
               </w:rPr>
-              <w:t>After completing an account related task, logged in users are redirected to a currently blank dashboard (URL/dashboard)</w:t>
+              <w:t xml:space="preserve">After completing an account related task, logged in users are redirected to a </w:t>
+            </w:r>
+            <w:r>
+              <w:rPr>
+                <w:i/>
+                <w:iCs/>
+                <w:color w:val="767171" w:themeColor="background2" w:themeShade="80"/>
+                <w:sz w:val="22"/>
+                <w:szCs w:val="22"/>
+              </w:rPr>
+              <w:t>dashboard where the teams and tasks</w:t>
+            </w:r>
+            <w:r>
+              <w:rPr>
+                <w:i/>
+                <w:iCs/>
+                <w:color w:val="767171" w:themeColor="background2" w:themeShade="80"/>
+                <w:sz w:val="22"/>
+                <w:szCs w:val="22"/>
+              </w:rPr>
+              <w:t xml:space="preserve"> are displayed</w:t>
+            </w:r>
+            <w:r>
+              <w:rPr>
+                <w:i/>
+                <w:iCs/>
+                <w:color w:val="767171" w:themeColor="background2" w:themeShade="80"/>
+                <w:sz w:val="22"/>
+                <w:szCs w:val="22"/>
+              </w:rPr>
+              <w:t>. Initially both sections of the dashboard are empty with messages giving an overview to the user on the layout of the website.</w:t>
             </w:r>
           </w:p>
           <w:p>
@@ -465,11 +495,6 @@
           </w:p>
           <w:p>
             <w:pPr>
-              <w:pStyle w:val="ListParagraph"/>
-              <w:numPr>
-                <w:ilvl w:val="0"/>
-                <w:numId w:val="1"/>
-              </w:numPr>
               <w:rPr>
                 <w:i/>
                 <w:iCs/>
@@ -593,18 +618,176 @@
           </w:tcPr>
           <w:p>
             <w:pPr>
-              <w:rPr>
-                <w:sz w:val="22"/>
-                <w:szCs w:val="22"/>
-              </w:rPr>
-            </w:pPr>
-            <w:r>
-              <w:rPr>
-                <w:sz w:val="22"/>
-                <w:szCs w:val="22"/>
-              </w:rPr>
-              <w:t>Not implemented</w:t>
-            </w:r>
+              <w:pStyle w:val="ListParagraph"/>
+              <w:numPr>
+                <w:ilvl w:val="0"/>
+                <w:numId w:val="1"/>
+              </w:numPr>
+              <w:rPr>
+                <w:i/>
+                <w:iCs/>
+                <w:color w:val="767171" w:themeColor="background2" w:themeShade="80"/>
+                <w:sz w:val="22"/>
+                <w:szCs w:val="22"/>
+              </w:rPr>
+            </w:pPr>
+            <w:r>
+              <w:rPr>
+                <w:i/>
+                <w:iCs/>
+                <w:color w:val="767171" w:themeColor="background2" w:themeShade="80"/>
+                <w:sz w:val="22"/>
+                <w:szCs w:val="22"/>
+              </w:rPr>
+              <w:t xml:space="preserve">Users can see the teams on the left-hand side. </w:t>
+            </w:r>
+          </w:p>
+          <w:p>
+            <w:pPr>
+              <w:pStyle w:val="ListParagraph"/>
+              <w:numPr>
+                <w:ilvl w:val="0"/>
+                <w:numId w:val="1"/>
+              </w:numPr>
+              <w:rPr>
+                <w:i/>
+                <w:iCs/>
+                <w:color w:val="767171" w:themeColor="background2" w:themeShade="80"/>
+                <w:sz w:val="22"/>
+                <w:szCs w:val="22"/>
+              </w:rPr>
+            </w:pPr>
+            <w:r>
+              <w:rPr>
+                <w:i/>
+                <w:iCs/>
+                <w:color w:val="767171" w:themeColor="background2" w:themeShade="80"/>
+                <w:sz w:val="22"/>
+                <w:szCs w:val="22"/>
+              </w:rPr>
+              <w:t>Users can create teams using the Create team section on the menu.</w:t>
+            </w:r>
+          </w:p>
+          <w:p>
+            <w:pPr>
+              <w:pStyle w:val="ListParagraph"/>
+              <w:numPr>
+                <w:ilvl w:val="0"/>
+                <w:numId w:val="1"/>
+              </w:numPr>
+              <w:rPr>
+                <w:i/>
+                <w:iCs/>
+                <w:color w:val="767171" w:themeColor="background2" w:themeShade="80"/>
+                <w:sz w:val="22"/>
+                <w:szCs w:val="22"/>
+              </w:rPr>
+            </w:pPr>
+            <w:r>
+              <w:rPr>
+                <w:i/>
+                <w:iCs/>
+                <w:color w:val="767171" w:themeColor="background2" w:themeShade="80"/>
+                <w:sz w:val="22"/>
+                <w:szCs w:val="22"/>
+              </w:rPr>
+              <w:lastRenderedPageBreak/>
+              <w:t>If a user fails to fulfil the required fields of the form, they will receive a validation message for guidance.</w:t>
+            </w:r>
+          </w:p>
+          <w:p>
+            <w:pPr>
+              <w:pStyle w:val="ListParagraph"/>
+              <w:numPr>
+                <w:ilvl w:val="0"/>
+                <w:numId w:val="1"/>
+              </w:numPr>
+              <w:rPr>
+                <w:i/>
+                <w:iCs/>
+                <w:color w:val="767171" w:themeColor="background2" w:themeShade="80"/>
+                <w:sz w:val="22"/>
+                <w:szCs w:val="22"/>
+              </w:rPr>
+            </w:pPr>
+            <w:r>
+              <w:rPr>
+                <w:i/>
+                <w:iCs/>
+                <w:color w:val="767171" w:themeColor="background2" w:themeShade="80"/>
+                <w:sz w:val="22"/>
+                <w:szCs w:val="22"/>
+              </w:rPr>
+              <w:t>In the Create Team form, users can add name, description and select the members of the team by CTRL+Click.</w:t>
+            </w:r>
+          </w:p>
+          <w:p>
+            <w:pPr>
+              <w:pStyle w:val="ListParagraph"/>
+              <w:numPr>
+                <w:ilvl w:val="0"/>
+                <w:numId w:val="1"/>
+              </w:numPr>
+              <w:rPr>
+                <w:b/>
+                <w:bCs/>
+                <w:i/>
+                <w:iCs/>
+                <w:color w:val="767171" w:themeColor="background2" w:themeShade="80"/>
+                <w:sz w:val="22"/>
+                <w:szCs w:val="22"/>
+              </w:rPr>
+            </w:pPr>
+            <w:r>
+              <w:rPr>
+                <w:b/>
+                <w:bCs/>
+                <w:i/>
+                <w:iCs/>
+                <w:color w:val="767171" w:themeColor="background2" w:themeShade="80"/>
+                <w:sz w:val="22"/>
+                <w:szCs w:val="22"/>
+                <w:highlight w:val="yellow"/>
+              </w:rPr>
+              <w:t>Add invite functionality here.</w:t>
+            </w:r>
+          </w:p>
+          <w:p>
+            <w:pPr>
+              <w:pStyle w:val="ListParagraph"/>
+              <w:numPr>
+                <w:ilvl w:val="0"/>
+                <w:numId w:val="1"/>
+              </w:numPr>
+              <w:rPr>
+                <w:i/>
+                <w:iCs/>
+                <w:color w:val="767171" w:themeColor="background2" w:themeShade="80"/>
+                <w:sz w:val="22"/>
+                <w:szCs w:val="22"/>
+              </w:rPr>
+            </w:pPr>
+            <w:r>
+              <w:rPr>
+                <w:i/>
+                <w:iCs/>
+                <w:color w:val="767171" w:themeColor="background2" w:themeShade="80"/>
+                <w:sz w:val="22"/>
+                <w:szCs w:val="22"/>
+              </w:rPr>
+              <w:t>After successful team creation, users are redirected to the dashboard.</w:t>
+            </w:r>
+          </w:p>
+          <w:p>
+            <w:pPr>
+              <w:rPr>
+                <w:i/>
+                <w:iCs/>
+                <w:color w:val="767171" w:themeColor="background2" w:themeShade="80"/>
+                <w:sz w:val="22"/>
+                <w:szCs w:val="22"/>
+              </w:rPr>
+            </w:pPr>
           </w:p>
         </w:tc>
       </w:tr>
@@ -625,6 +808,7 @@
                 <w:sz w:val="22"/>
                 <w:szCs w:val="22"/>
               </w:rPr>
+              <w:lastRenderedPageBreak/>
               <w:t>Epic 3</w:t>
             </w:r>
           </w:p>
@@ -650,18 +834,112 @@
           </w:tcPr>
           <w:p>
             <w:pPr>
-              <w:rPr>
-                <w:sz w:val="22"/>
-                <w:szCs w:val="22"/>
-              </w:rPr>
-            </w:pPr>
-            <w:r>
-              <w:rPr>
-                <w:sz w:val="22"/>
-                <w:szCs w:val="22"/>
-              </w:rPr>
-              <w:t>Not implemented</w:t>
-            </w:r>
+              <w:pStyle w:val="ListParagraph"/>
+              <w:numPr>
+                <w:ilvl w:val="0"/>
+                <w:numId w:val="1"/>
+              </w:numPr>
+              <w:rPr>
+                <w:i/>
+                <w:iCs/>
+                <w:sz w:val="22"/>
+                <w:szCs w:val="22"/>
+              </w:rPr>
+            </w:pPr>
+            <w:r>
+              <w:rPr>
+                <w:i/>
+                <w:iCs/>
+                <w:color w:val="767171" w:themeColor="background2" w:themeShade="80"/>
+                <w:sz w:val="22"/>
+                <w:szCs w:val="22"/>
+              </w:rPr>
+              <w:t>Users can create tasks using the Create Task section on the menu.</w:t>
+            </w:r>
+          </w:p>
+          <w:p>
+            <w:pPr>
+              <w:pStyle w:val="ListParagraph"/>
+              <w:numPr>
+                <w:ilvl w:val="0"/>
+                <w:numId w:val="1"/>
+              </w:numPr>
+              <w:rPr>
+                <w:i/>
+                <w:iCs/>
+                <w:sz w:val="22"/>
+                <w:szCs w:val="22"/>
+              </w:rPr>
+            </w:pPr>
+            <w:r>
+              <w:rPr>
+                <w:i/>
+                <w:iCs/>
+                <w:color w:val="767171" w:themeColor="background2" w:themeShade="80"/>
+                <w:sz w:val="22"/>
+                <w:szCs w:val="22"/>
+              </w:rPr>
+              <w:t>In the Create Task form, users can select the team of the task and can assign the task to team members, set a due date, set status and priority values.</w:t>
+            </w:r>
+          </w:p>
+          <w:p>
+            <w:pPr>
+              <w:pStyle w:val="ListParagraph"/>
+              <w:numPr>
+                <w:ilvl w:val="0"/>
+                <w:numId w:val="1"/>
+              </w:numPr>
+              <w:rPr>
+                <w:i/>
+                <w:iCs/>
+                <w:color w:val="767171" w:themeColor="background2" w:themeShade="80"/>
+                <w:sz w:val="22"/>
+                <w:szCs w:val="22"/>
+              </w:rPr>
+            </w:pPr>
+            <w:r>
+              <w:rPr>
+                <w:i/>
+                <w:iCs/>
+                <w:color w:val="767171" w:themeColor="background2" w:themeShade="80"/>
+                <w:sz w:val="22"/>
+                <w:szCs w:val="22"/>
+              </w:rPr>
+              <w:t>If a user fails to fulfil the required fields of the form, they will receive a validation message for guidance.</w:t>
+            </w:r>
+          </w:p>
+          <w:p>
+            <w:pPr>
+              <w:pStyle w:val="ListParagraph"/>
+              <w:numPr>
+                <w:ilvl w:val="0"/>
+                <w:numId w:val="1"/>
+              </w:numPr>
+              <w:rPr>
+                <w:i/>
+                <w:iCs/>
+                <w:sz w:val="22"/>
+                <w:szCs w:val="22"/>
+              </w:rPr>
+            </w:pPr>
+            <w:r>
+              <w:rPr>
+                <w:i/>
+                <w:iCs/>
+                <w:color w:val="767171" w:themeColor="background2" w:themeShade="80"/>
+                <w:sz w:val="22"/>
+                <w:szCs w:val="22"/>
+              </w:rPr>
+              <w:t>After successful task creation, users are redirected to the dashboard.</w:t>
+            </w:r>
+          </w:p>
+          <w:p>
+            <w:pPr>
+              <w:rPr>
+                <w:sz w:val="22"/>
+                <w:szCs w:val="22"/>
+              </w:rPr>
+            </w:pPr>
           </w:p>
         </w:tc>
       </w:tr>
@@ -707,17 +985,207 @@
           </w:tcPr>
           <w:p>
             <w:pPr>
-              <w:rPr>
-                <w:sz w:val="22"/>
-                <w:szCs w:val="22"/>
-              </w:rPr>
-            </w:pPr>
-            <w:r>
-              <w:rPr>
-                <w:sz w:val="22"/>
-                <w:szCs w:val="22"/>
-              </w:rPr>
-              <w:t>Not implemented</w:t>
+              <w:pStyle w:val="ListParagraph"/>
+              <w:numPr>
+                <w:ilvl w:val="0"/>
+                <w:numId w:val="1"/>
+              </w:numPr>
+              <w:rPr>
+                <w:i/>
+                <w:iCs/>
+                <w:sz w:val="22"/>
+                <w:szCs w:val="22"/>
+              </w:rPr>
+            </w:pPr>
+            <w:r>
+              <w:rPr>
+                <w:i/>
+                <w:iCs/>
+                <w:color w:val="767171" w:themeColor="background2" w:themeShade="80"/>
+                <w:sz w:val="22"/>
+                <w:szCs w:val="22"/>
+              </w:rPr>
+              <w:t xml:space="preserve">Every team card has a view details section that shows description, </w:t>
+            </w:r>
+            <w:r>
+              <w:rPr>
+                <w:i/>
+                <w:iCs/>
+                <w:color w:val="767171" w:themeColor="background2" w:themeShade="80"/>
+                <w:sz w:val="22"/>
+                <w:szCs w:val="22"/>
+              </w:rPr>
+              <w:t>admin,</w:t>
+            </w:r>
+            <w:r>
+              <w:rPr>
+                <w:i/>
+                <w:iCs/>
+                <w:color w:val="767171" w:themeColor="background2" w:themeShade="80"/>
+                <w:sz w:val="22"/>
+                <w:szCs w:val="22"/>
+              </w:rPr>
+              <w:t xml:space="preserve"> and member details</w:t>
+            </w:r>
+            <w:r>
+              <w:rPr>
+                <w:i/>
+                <w:iCs/>
+                <w:color w:val="767171" w:themeColor="background2" w:themeShade="80"/>
+                <w:sz w:val="22"/>
+                <w:szCs w:val="22"/>
+              </w:rPr>
+              <w:t xml:space="preserve"> </w:t>
+            </w:r>
+            <w:r>
+              <w:rPr>
+                <w:i/>
+                <w:iCs/>
+                <w:color w:val="767171" w:themeColor="background2" w:themeShade="80"/>
+                <w:sz w:val="22"/>
+                <w:szCs w:val="22"/>
+              </w:rPr>
+              <w:t xml:space="preserve">as well as the </w:t>
+            </w:r>
+            <w:r>
+              <w:rPr>
+                <w:i/>
+                <w:iCs/>
+                <w:color w:val="767171" w:themeColor="background2" w:themeShade="80"/>
+                <w:sz w:val="22"/>
+                <w:szCs w:val="22"/>
+              </w:rPr>
+              <w:t>team tasks</w:t>
+            </w:r>
+            <w:r>
+              <w:rPr>
+                <w:i/>
+                <w:iCs/>
+                <w:color w:val="767171" w:themeColor="background2" w:themeShade="80"/>
+                <w:sz w:val="22"/>
+                <w:szCs w:val="22"/>
+              </w:rPr>
+              <w:t>.</w:t>
+            </w:r>
+          </w:p>
+          <w:p>
+            <w:pPr>
+              <w:pStyle w:val="ListParagraph"/>
+              <w:numPr>
+                <w:ilvl w:val="0"/>
+                <w:numId w:val="1"/>
+              </w:numPr>
+              <w:rPr>
+                <w:i/>
+                <w:iCs/>
+                <w:sz w:val="22"/>
+                <w:szCs w:val="22"/>
+              </w:rPr>
+            </w:pPr>
+            <w:r>
+              <w:rPr>
+                <w:i/>
+                <w:iCs/>
+                <w:color w:val="767171" w:themeColor="background2" w:themeShade="80"/>
+                <w:sz w:val="22"/>
+                <w:szCs w:val="22"/>
+              </w:rPr>
+              <w:t>Team admins can transfer admin roles, add/remove members and delete the team.</w:t>
+            </w:r>
+          </w:p>
+          <w:p>
+            <w:pPr>
+              <w:pStyle w:val="ListParagraph"/>
+              <w:numPr>
+                <w:ilvl w:val="0"/>
+                <w:numId w:val="1"/>
+              </w:numPr>
+              <w:rPr>
+                <w:i/>
+                <w:iCs/>
+                <w:sz w:val="22"/>
+                <w:szCs w:val="22"/>
+              </w:rPr>
+            </w:pPr>
+            <w:r>
+              <w:rPr>
+                <w:i/>
+                <w:iCs/>
+                <w:color w:val="767171" w:themeColor="background2" w:themeShade="80"/>
+                <w:sz w:val="22"/>
+                <w:szCs w:val="22"/>
+              </w:rPr>
+              <w:t>Both regular and admin members can leave the teams.</w:t>
+            </w:r>
+          </w:p>
+          <w:p>
+            <w:pPr>
+              <w:pStyle w:val="ListParagraph"/>
+              <w:numPr>
+                <w:ilvl w:val="0"/>
+                <w:numId w:val="1"/>
+              </w:numPr>
+              <w:rPr>
+                <w:i/>
+                <w:iCs/>
+                <w:sz w:val="22"/>
+                <w:szCs w:val="22"/>
+              </w:rPr>
+            </w:pPr>
+            <w:r>
+              <w:rPr>
+                <w:i/>
+                <w:iCs/>
+                <w:color w:val="767171" w:themeColor="background2" w:themeShade="80"/>
+                <w:sz w:val="22"/>
+                <w:szCs w:val="22"/>
+              </w:rPr>
+              <w:t>The Task section of the dashboard would show the user’s assigned tasks from respective teams</w:t>
+            </w:r>
+            <w:r>
+              <w:rPr>
+                <w:i/>
+                <w:iCs/>
+                <w:color w:val="767171" w:themeColor="background2" w:themeShade="80"/>
+                <w:sz w:val="22"/>
+                <w:szCs w:val="22"/>
+              </w:rPr>
+              <w:t>.</w:t>
+            </w:r>
+          </w:p>
+          <w:p>
+            <w:pPr>
+              <w:pStyle w:val="ListParagraph"/>
+              <w:numPr>
+                <w:ilvl w:val="0"/>
+                <w:numId w:val="1"/>
+              </w:numPr>
+              <w:rPr>
+                <w:i/>
+                <w:iCs/>
+                <w:sz w:val="22"/>
+                <w:szCs w:val="22"/>
+              </w:rPr>
+            </w:pPr>
+            <w:r>
+              <w:rPr>
+                <w:i/>
+                <w:iCs/>
+                <w:sz w:val="22"/>
+                <w:szCs w:val="22"/>
+                <w:highlight w:val="yellow"/>
+              </w:rPr>
+              <w:t>Add task management section of the dashboard</w:t>
+            </w:r>
+            <w:r>
+              <w:rPr>
+                <w:i/>
+                <w:iCs/>
+                <w:sz w:val="22"/>
+                <w:szCs w:val="22"/>
+                <w:highlight w:val="yellow"/>
+              </w:rPr>
+              <w:t>, how task editing works, how they are displayed on the tasks section.</w:t>
             </w:r>
           </w:p>
         </w:tc>
@@ -739,7 +1207,6 @@
                 <w:sz w:val="22"/>
                 <w:szCs w:val="22"/>
               </w:rPr>
-              <w:lastRenderedPageBreak/>
               <w:t>Epic 5</w:t>
             </w:r>
           </w:p>
@@ -765,17 +1232,53 @@
           </w:tcPr>
           <w:p>
             <w:pPr>
-              <w:rPr>
-                <w:sz w:val="22"/>
-                <w:szCs w:val="22"/>
-              </w:rPr>
-            </w:pPr>
-            <w:r>
-              <w:rPr>
-                <w:sz w:val="22"/>
-                <w:szCs w:val="22"/>
-              </w:rPr>
-              <w:t>Not implemented</w:t>
+              <w:pStyle w:val="ListParagraph"/>
+              <w:numPr>
+                <w:ilvl w:val="0"/>
+                <w:numId w:val="1"/>
+              </w:numPr>
+              <w:rPr>
+                <w:i/>
+                <w:iCs/>
+                <w:sz w:val="22"/>
+                <w:szCs w:val="22"/>
+              </w:rPr>
+            </w:pPr>
+            <w:r>
+              <w:rPr>
+                <w:i/>
+                <w:iCs/>
+                <w:color w:val="767171" w:themeColor="background2" w:themeShade="80"/>
+                <w:sz w:val="22"/>
+                <w:szCs w:val="22"/>
+              </w:rPr>
+              <w:t>Users can search order and filter tasks by name, status, and priority in the Task section of the dashboard.</w:t>
+            </w:r>
+          </w:p>
+          <w:p>
+            <w:pPr>
+              <w:pStyle w:val="ListParagraph"/>
+              <w:numPr>
+                <w:ilvl w:val="0"/>
+                <w:numId w:val="1"/>
+              </w:numPr>
+              <w:rPr>
+                <w:i/>
+                <w:iCs/>
+                <w:sz w:val="22"/>
+                <w:szCs w:val="22"/>
+              </w:rPr>
+            </w:pPr>
+            <w:r>
+              <w:rPr>
+                <w:i/>
+                <w:iCs/>
+                <w:color w:val="767171" w:themeColor="background2" w:themeShade="80"/>
+                <w:sz w:val="22"/>
+                <w:szCs w:val="22"/>
+                <w:highlight w:val="yellow"/>
+              </w:rPr>
+              <w:t>Add more details about how this looks on the front end.</w:t>
             </w:r>
           </w:p>
         </w:tc>
@@ -822,17 +1325,72 @@
           </w:tcPr>
           <w:p>
             <w:pPr>
-              <w:rPr>
-                <w:sz w:val="22"/>
-                <w:szCs w:val="22"/>
-              </w:rPr>
-            </w:pPr>
-            <w:r>
-              <w:rPr>
-                <w:sz w:val="22"/>
-                <w:szCs w:val="22"/>
-              </w:rPr>
-              <w:t>Not implemented</w:t>
+              <w:pStyle w:val="ListParagraph"/>
+              <w:numPr>
+                <w:ilvl w:val="0"/>
+                <w:numId w:val="1"/>
+              </w:numPr>
+              <w:rPr>
+                <w:i/>
+                <w:iCs/>
+                <w:sz w:val="22"/>
+                <w:szCs w:val="22"/>
+              </w:rPr>
+            </w:pPr>
+            <w:r>
+              <w:rPr>
+                <w:i/>
+                <w:iCs/>
+                <w:color w:val="767171" w:themeColor="background2" w:themeShade="80"/>
+                <w:sz w:val="22"/>
+                <w:szCs w:val="22"/>
+              </w:rPr>
+              <w:t xml:space="preserve">Every task has a priority system with </w:t>
+            </w:r>
+            <w:r>
+              <w:rPr>
+                <w:i/>
+                <w:iCs/>
+                <w:color w:val="767171" w:themeColor="background2" w:themeShade="80"/>
+                <w:sz w:val="22"/>
+                <w:szCs w:val="22"/>
+              </w:rPr>
+              <w:t>the</w:t>
+            </w:r>
+            <w:r>
+              <w:rPr>
+                <w:i/>
+                <w:iCs/>
+                <w:color w:val="767171" w:themeColor="background2" w:themeShade="80"/>
+                <w:sz w:val="22"/>
+                <w:szCs w:val="22"/>
+              </w:rPr>
+              <w:t xml:space="preserve"> values of Low, Medium, and High.</w:t>
+            </w:r>
+          </w:p>
+          <w:p>
+            <w:pPr>
+              <w:pStyle w:val="ListParagraph"/>
+              <w:numPr>
+                <w:ilvl w:val="0"/>
+                <w:numId w:val="1"/>
+              </w:numPr>
+              <w:rPr>
+                <w:i/>
+                <w:iCs/>
+                <w:sz w:val="22"/>
+                <w:szCs w:val="22"/>
+              </w:rPr>
+            </w:pPr>
+            <w:r>
+              <w:rPr>
+                <w:i/>
+                <w:iCs/>
+                <w:color w:val="767171" w:themeColor="background2" w:themeShade="80"/>
+                <w:sz w:val="22"/>
+                <w:szCs w:val="22"/>
+              </w:rPr>
+              <w:t>Time sensitivity has not been implemented for the priority system at the moment.</w:t>
             </w:r>
           </w:p>
         </w:tc>
@@ -926,6 +1484,7 @@
                 <w:sz w:val="22"/>
                 <w:szCs w:val="22"/>
               </w:rPr>
+              <w:lastRenderedPageBreak/>
               <w:t>Integrate a time tracking feature for tasks, allowing users to log time spent on each task.  Provide summary reports of time spent on tasks over different periods.</w:t>
             </w:r>
           </w:p>
@@ -946,6 +1505,7 @@
                 <w:sz w:val="22"/>
                 <w:szCs w:val="22"/>
               </w:rPr>
+              <w:lastRenderedPageBreak/>
               <w:t>Not implemented</w:t>
             </w:r>
           </w:p>

</xml_diff>

<commit_message>
Add team filter implementation on the doc
</commit_message>
<xml_diff>
--- a/Gecko/self-assessment.docx
+++ b/Gecko/self-assessment.docx
@@ -1252,7 +1252,27 @@
                 <w:sz w:val="22"/>
                 <w:szCs w:val="22"/>
               </w:rPr>
-              <w:t>Users can search order and filter tasks by name, status, and priority in the Task section of the dashboard.</w:t>
+              <w:t>Users can search order and filter tasks by name, status,</w:t>
+            </w:r>
+            <w:r>
+              <w:rPr>
+                <w:i/>
+                <w:iCs/>
+                <w:color w:val="767171" w:themeColor="background2" w:themeShade="80"/>
+                <w:sz w:val="22"/>
+                <w:szCs w:val="22"/>
+              </w:rPr>
+              <w:t xml:space="preserve"> teams</w:t>
+            </w:r>
+            <w:r>
+              <w:rPr>
+                <w:i/>
+                <w:iCs/>
+                <w:color w:val="767171" w:themeColor="background2" w:themeShade="80"/>
+                <w:sz w:val="22"/>
+                <w:szCs w:val="22"/>
+              </w:rPr>
+              <w:t xml:space="preserve"> and priority in the Task section of the dashboard.</w:t>
             </w:r>
           </w:p>
           <w:p>
@@ -1345,27 +1365,7 @@
                 <w:sz w:val="22"/>
                 <w:szCs w:val="22"/>
               </w:rPr>
-              <w:t xml:space="preserve">Every task has a priority system with </w:t>
-            </w:r>
-            <w:r>
-              <w:rPr>
-                <w:i/>
-                <w:iCs/>
-                <w:color w:val="767171" w:themeColor="background2" w:themeShade="80"/>
-                <w:sz w:val="22"/>
-                <w:szCs w:val="22"/>
-              </w:rPr>
-              <w:t>the</w:t>
-            </w:r>
-            <w:r>
-              <w:rPr>
-                <w:i/>
-                <w:iCs/>
-                <w:color w:val="767171" w:themeColor="background2" w:themeShade="80"/>
-                <w:sz w:val="22"/>
-                <w:szCs w:val="22"/>
-              </w:rPr>
-              <w:t xml:space="preserve"> values of Low, Medium, and High.</w:t>
+              <w:t>Every task has a priority system with the values of Low, Medium, and High.</w:t>
             </w:r>
           </w:p>
           <w:p>

</xml_diff>

<commit_message>
Add link in table to task_description.html
</commit_message>
<xml_diff>
--- a/Gecko/self-assessment.docx
+++ b/Gecko/self-assessment.docx
@@ -304,7 +304,29 @@
                 <w:sz w:val="22"/>
                 <w:szCs w:val="22"/>
               </w:rPr>
-              <w:t>Users without account, who are not logged in, can sign up as new users (URL/sign_up)</w:t>
+              <w:t>Users without account, who are not logged in, can sign up as new users (URL/</w:t>
+            </w:r>
+            <w:proofErr w:type="spellStart"/>
+            <w:r>
+              <w:rPr>
+                <w:i/>
+                <w:iCs/>
+                <w:color w:val="767171" w:themeColor="background2" w:themeShade="80"/>
+                <w:sz w:val="22"/>
+                <w:szCs w:val="22"/>
+              </w:rPr>
+              <w:t>sign_up</w:t>
+            </w:r>
+            <w:proofErr w:type="spellEnd"/>
+            <w:r>
+              <w:rPr>
+                <w:i/>
+                <w:iCs/>
+                <w:color w:val="767171" w:themeColor="background2" w:themeShade="80"/>
+                <w:sz w:val="22"/>
+                <w:szCs w:val="22"/>
+              </w:rPr>
+              <w:t>)</w:t>
             </w:r>
           </w:p>
           <w:p>
@@ -330,7 +352,29 @@
                 <w:sz w:val="22"/>
                 <w:szCs w:val="22"/>
               </w:rPr>
-              <w:t>Users with an account can log in (URL/log_in)</w:t>
+              <w:t>Users with an account can log in (URL/</w:t>
+            </w:r>
+            <w:proofErr w:type="spellStart"/>
+            <w:r>
+              <w:rPr>
+                <w:i/>
+                <w:iCs/>
+                <w:color w:val="767171" w:themeColor="background2" w:themeShade="80"/>
+                <w:sz w:val="22"/>
+                <w:szCs w:val="22"/>
+              </w:rPr>
+              <w:t>log_in</w:t>
+            </w:r>
+            <w:proofErr w:type="spellEnd"/>
+            <w:r>
+              <w:rPr>
+                <w:i/>
+                <w:iCs/>
+                <w:color w:val="767171" w:themeColor="background2" w:themeShade="80"/>
+                <w:sz w:val="22"/>
+                <w:szCs w:val="22"/>
+              </w:rPr>
+              <w:t>)</w:t>
             </w:r>
           </w:p>
           <w:p>
@@ -356,7 +400,29 @@
                 <w:sz w:val="22"/>
                 <w:szCs w:val="22"/>
               </w:rPr>
-              <w:t>Logged in users can log out (URL/log_out)</w:t>
+              <w:t>Logged in users can log out (URL/</w:t>
+            </w:r>
+            <w:proofErr w:type="spellStart"/>
+            <w:r>
+              <w:rPr>
+                <w:i/>
+                <w:iCs/>
+                <w:color w:val="767171" w:themeColor="background2" w:themeShade="80"/>
+                <w:sz w:val="22"/>
+                <w:szCs w:val="22"/>
+              </w:rPr>
+              <w:t>log_out</w:t>
+            </w:r>
+            <w:proofErr w:type="spellEnd"/>
+            <w:r>
+              <w:rPr>
+                <w:i/>
+                <w:iCs/>
+                <w:color w:val="767171" w:themeColor="background2" w:themeShade="80"/>
+                <w:sz w:val="22"/>
+                <w:szCs w:val="22"/>
+              </w:rPr>
+              <w:t>)</w:t>
             </w:r>
           </w:p>
           <w:p>
@@ -490,7 +556,29 @@
                 <w:sz w:val="22"/>
                 <w:szCs w:val="22"/>
               </w:rPr>
-              <w:t>If a not-logged in user tries to access pages requiring login, they are redirected to the login page, and then to the page they were after following successful login.</w:t>
+              <w:t xml:space="preserve">If a </w:t>
+            </w:r>
+            <w:proofErr w:type="gramStart"/>
+            <w:r>
+              <w:rPr>
+                <w:i/>
+                <w:iCs/>
+                <w:color w:val="767171" w:themeColor="background2" w:themeShade="80"/>
+                <w:sz w:val="22"/>
+                <w:szCs w:val="22"/>
+              </w:rPr>
+              <w:t>not-logged</w:t>
+            </w:r>
+            <w:proofErr w:type="gramEnd"/>
+            <w:r>
+              <w:rPr>
+                <w:i/>
+                <w:iCs/>
+                <w:color w:val="767171" w:themeColor="background2" w:themeShade="80"/>
+                <w:sz w:val="22"/>
+                <w:szCs w:val="22"/>
+              </w:rPr>
+              <w:t xml:space="preserve"> in user tries to access pages requiring login, they are redirected to the login page, and then to the page they were after following successful login.</w:t>
             </w:r>
           </w:p>
           <w:p>
@@ -608,7 +696,23 @@
                 <w:sz w:val="22"/>
                 <w:szCs w:val="22"/>
               </w:rPr>
-              <w:t>Users can form teams, and invite team members to their team.</w:t>
+              <w:t xml:space="preserve">Users can form </w:t>
+            </w:r>
+            <w:proofErr w:type="gramStart"/>
+            <w:r>
+              <w:rPr>
+                <w:sz w:val="22"/>
+                <w:szCs w:val="22"/>
+              </w:rPr>
+              <w:t>teams, and</w:t>
+            </w:r>
+            <w:proofErr w:type="gramEnd"/>
+            <w:r>
+              <w:rPr>
+                <w:sz w:val="22"/>
+                <w:szCs w:val="22"/>
+              </w:rPr>
+              <w:t xml:space="preserve"> invite team members to their team.</w:t>
             </w:r>
           </w:p>
         </w:tc>
@@ -718,7 +822,29 @@
                 <w:sz w:val="22"/>
                 <w:szCs w:val="22"/>
               </w:rPr>
-              <w:t>In the Create Team form, users can add name, description and select the members of the team by CTRL+Click.</w:t>
+              <w:t xml:space="preserve">In the Create Team form, users can add name, description and select the members of the team by </w:t>
+            </w:r>
+            <w:proofErr w:type="spellStart"/>
+            <w:r>
+              <w:rPr>
+                <w:i/>
+                <w:iCs/>
+                <w:color w:val="767171" w:themeColor="background2" w:themeShade="80"/>
+                <w:sz w:val="22"/>
+                <w:szCs w:val="22"/>
+              </w:rPr>
+              <w:t>CTRL+Click</w:t>
+            </w:r>
+            <w:proofErr w:type="spellEnd"/>
+            <w:r>
+              <w:rPr>
+                <w:i/>
+                <w:iCs/>
+                <w:color w:val="767171" w:themeColor="background2" w:themeShade="80"/>
+                <w:sz w:val="22"/>
+                <w:szCs w:val="22"/>
+              </w:rPr>
+              <w:t>.</w:t>
             </w:r>
           </w:p>
           <w:p>
@@ -729,27 +855,54 @@
                 <w:numId w:val="1"/>
               </w:numPr>
               <w:rPr>
-                <w:b/>
-                <w:bCs/>
-                <w:i/>
-                <w:iCs/>
-                <w:color w:val="767171" w:themeColor="background2" w:themeShade="80"/>
-                <w:sz w:val="22"/>
-                <w:szCs w:val="22"/>
-              </w:rPr>
-            </w:pPr>
-            <w:r>
-              <w:rPr>
-                <w:b/>
-                <w:bCs/>
-                <w:i/>
-                <w:iCs/>
-                <w:color w:val="767171" w:themeColor="background2" w:themeShade="80"/>
-                <w:sz w:val="22"/>
-                <w:szCs w:val="22"/>
-                <w:highlight w:val="yellow"/>
-              </w:rPr>
-              <w:t>Add invite functionality here.</w:t>
+                <w:i/>
+                <w:iCs/>
+                <w:color w:val="767171" w:themeColor="background2" w:themeShade="80"/>
+                <w:sz w:val="22"/>
+                <w:szCs w:val="22"/>
+              </w:rPr>
+            </w:pPr>
+            <w:r>
+              <w:rPr>
+                <w:i/>
+                <w:iCs/>
+                <w:color w:val="767171" w:themeColor="background2" w:themeShade="80"/>
+                <w:sz w:val="22"/>
+                <w:szCs w:val="22"/>
+              </w:rPr>
+              <w:t>When a team is created, invites are sent out to all selected team members (except the team admin)</w:t>
+            </w:r>
+            <w:r>
+              <w:rPr>
+                <w:i/>
+                <w:iCs/>
+                <w:color w:val="767171" w:themeColor="background2" w:themeShade="80"/>
+                <w:sz w:val="22"/>
+                <w:szCs w:val="22"/>
+              </w:rPr>
+              <w:t xml:space="preserve">. Potential members can choose to either join the team or reject the </w:t>
+            </w:r>
+            <w:proofErr w:type="gramStart"/>
+            <w:r>
+              <w:rPr>
+                <w:i/>
+                <w:iCs/>
+                <w:color w:val="767171" w:themeColor="background2" w:themeShade="80"/>
+                <w:sz w:val="22"/>
+                <w:szCs w:val="22"/>
+              </w:rPr>
+              <w:t>invite</w:t>
+            </w:r>
+            <w:proofErr w:type="gramEnd"/>
+            <w:r>
+              <w:rPr>
+                <w:i/>
+                <w:iCs/>
+                <w:color w:val="767171" w:themeColor="background2" w:themeShade="80"/>
+                <w:sz w:val="22"/>
+                <w:szCs w:val="22"/>
+              </w:rPr>
+              <w:t xml:space="preserve"> </w:t>
             </w:r>
           </w:p>
           <w:p>
@@ -975,7 +1128,23 @@
                 <w:sz w:val="22"/>
                 <w:szCs w:val="22"/>
               </w:rPr>
-              <w:t>Users provide a dashboard to view and manage assigned tasks, and team tasks.</w:t>
+              <w:t xml:space="preserve">Users provide a dashboard to view and manage assigned </w:t>
+            </w:r>
+            <w:proofErr w:type="gramStart"/>
+            <w:r>
+              <w:rPr>
+                <w:sz w:val="22"/>
+                <w:szCs w:val="22"/>
+              </w:rPr>
+              <w:t>tasks, and</w:t>
+            </w:r>
+            <w:proofErr w:type="gramEnd"/>
+            <w:r>
+              <w:rPr>
+                <w:sz w:val="22"/>
+                <w:szCs w:val="22"/>
+              </w:rPr>
+              <w:t xml:space="preserve"> team tasks.</w:t>
             </w:r>
           </w:p>
         </w:tc>
@@ -1252,27 +1421,7 @@
                 <w:sz w:val="22"/>
                 <w:szCs w:val="22"/>
               </w:rPr>
-              <w:t>Users can search order and filter tasks by name, status,</w:t>
-            </w:r>
-            <w:r>
-              <w:rPr>
-                <w:i/>
-                <w:iCs/>
-                <w:color w:val="767171" w:themeColor="background2" w:themeShade="80"/>
-                <w:sz w:val="22"/>
-                <w:szCs w:val="22"/>
-              </w:rPr>
-              <w:t xml:space="preserve"> teams</w:t>
-            </w:r>
-            <w:r>
-              <w:rPr>
-                <w:i/>
-                <w:iCs/>
-                <w:color w:val="767171" w:themeColor="background2" w:themeShade="80"/>
-                <w:sz w:val="22"/>
-                <w:szCs w:val="22"/>
-              </w:rPr>
-              <w:t xml:space="preserve"> and priority in the Task section of the dashboard.</w:t>
+              <w:t>Users can search order and filter tasks by name, status, and priority in the Task section of the dashboard.</w:t>
             </w:r>
           </w:p>
           <w:p>
@@ -1390,7 +1539,29 @@
                 <w:sz w:val="22"/>
                 <w:szCs w:val="22"/>
               </w:rPr>
-              <w:t>Time sensitivity has not been implemented for the priority system at the moment.</w:t>
+              <w:t xml:space="preserve">Time sensitivity has not been implemented for the priority system </w:t>
+            </w:r>
+            <w:proofErr w:type="gramStart"/>
+            <w:r>
+              <w:rPr>
+                <w:i/>
+                <w:iCs/>
+                <w:color w:val="767171" w:themeColor="background2" w:themeShade="80"/>
+                <w:sz w:val="22"/>
+                <w:szCs w:val="22"/>
+              </w:rPr>
+              <w:t>at the moment</w:t>
+            </w:r>
+            <w:proofErr w:type="gramEnd"/>
+            <w:r>
+              <w:rPr>
+                <w:i/>
+                <w:iCs/>
+                <w:color w:val="767171" w:themeColor="background2" w:themeShade="80"/>
+                <w:sz w:val="22"/>
+                <w:szCs w:val="22"/>
+              </w:rPr>
+              <w:t>.</w:t>
             </w:r>
           </w:p>
         </w:tc>
@@ -1427,6 +1598,7 @@
                 <w:sz w:val="22"/>
                 <w:szCs w:val="22"/>
               </w:rPr>
+              <w:lastRenderedPageBreak/>
               <w:t>Introduce task dependencies, enabling users to link tasks and establish dependencies between them.  Ensure that the application adjusts task timelines based on dependencies.</w:t>
             </w:r>
           </w:p>
@@ -1447,6 +1619,7 @@
                 <w:sz w:val="22"/>
                 <w:szCs w:val="22"/>
               </w:rPr>
+              <w:lastRenderedPageBreak/>
               <w:t>Not implemented</w:t>
             </w:r>
           </w:p>
@@ -1484,7 +1657,6 @@
                 <w:sz w:val="22"/>
                 <w:szCs w:val="22"/>
               </w:rPr>
-              <w:lastRenderedPageBreak/>
               <w:t>Integrate a time tracking feature for tasks, allowing users to log time spent on each task.  Provide summary reports of time spent on tasks over different periods.</w:t>
             </w:r>
           </w:p>
@@ -1505,7 +1677,6 @@
                 <w:sz w:val="22"/>
                 <w:szCs w:val="22"/>
               </w:rPr>
-              <w:lastRenderedPageBreak/>
               <w:t>Not implemented</w:t>
             </w:r>
           </w:p>

</xml_diff>

<commit_message>
Resolve merge conflicts and restore the report
</commit_message>
<xml_diff>
--- a/Gecko/self-assessment.docx
+++ b/Gecko/self-assessment.docx
@@ -16,32 +16,22 @@
         <w:rPr>
           <w:i/>
           <w:iCs/>
-          <w:sz w:val="22"/>
-          <w:szCs w:val="22"/>
         </w:rPr>
       </w:pPr>
       <w:r>
         <w:rPr>
           <w:b/>
           <w:bCs/>
-          <w:sz w:val="22"/>
-          <w:szCs w:val="22"/>
         </w:rPr>
         <w:t>Team name</w:t>
       </w:r>
       <w:r>
-        <w:rPr>
-          <w:sz w:val="22"/>
-          <w:szCs w:val="22"/>
-        </w:rPr>
         <w:t xml:space="preserve">: </w:t>
       </w:r>
       <w:r>
         <w:rPr>
           <w:i/>
           <w:iCs/>
-          <w:sz w:val="22"/>
-          <w:szCs w:val="22"/>
         </w:rPr>
         <w:t>Gecko</w:t>
       </w:r>
@@ -51,73 +41,31 @@
         <w:rPr>
           <w:i/>
           <w:iCs/>
-          <w:sz w:val="22"/>
-          <w:szCs w:val="22"/>
         </w:rPr>
       </w:pPr>
     </w:p>
     <w:p>
-      <w:pPr>
-        <w:rPr>
-          <w:sz w:val="22"/>
-          <w:szCs w:val="22"/>
-        </w:rPr>
-      </w:pPr>
       <w:r>
-        <w:rPr>
-          <w:sz w:val="22"/>
-          <w:szCs w:val="22"/>
-        </w:rPr>
         <w:t>The table below contains a list of epics mentioned in the assignment.  For each epic that the team produced features for, add a brief explanation outlining how the user can access and use it.  You have been provided with some code that incorporates some of the features you need (though you can extend it). This self-assessment will be used to help the marker figure out how to access your system, so try to keep it clear and concise.</w:t>
       </w:r>
     </w:p>
+    <w:p/>
     <w:p>
-      <w:pPr>
-        <w:rPr>
-          <w:sz w:val="22"/>
-          <w:szCs w:val="22"/>
-        </w:rPr>
-      </w:pPr>
-    </w:p>
-    <w:p>
-      <w:pPr>
-        <w:rPr>
-          <w:sz w:val="22"/>
-          <w:szCs w:val="22"/>
-        </w:rPr>
-      </w:pPr>
       <w:r>
-        <w:rPr>
-          <w:sz w:val="22"/>
-          <w:szCs w:val="22"/>
-        </w:rPr>
         <w:t xml:space="preserve">Do review the marking scheme for the small group project to understand how the project is assessed.  You are reminded that the assignment is </w:t>
       </w:r>
       <w:r>
         <w:rPr>
           <w:b/>
           <w:bCs/>
-          <w:sz w:val="22"/>
-          <w:szCs w:val="22"/>
         </w:rPr>
         <w:t>not</w:t>
       </w:r>
       <w:r>
-        <w:rPr>
-          <w:sz w:val="22"/>
-          <w:szCs w:val="22"/>
-        </w:rPr>
         <w:t xml:space="preserve"> to try and implement every single epic.</w:t>
       </w:r>
     </w:p>
-    <w:p>
-      <w:pPr>
-        <w:rPr>
-          <w:sz w:val="22"/>
-          <w:szCs w:val="22"/>
-        </w:rPr>
-      </w:pPr>
-    </w:p>
+    <w:p/>
     <w:tbl>
       <w:tblPr>
         <w:tblStyle w:val="TableGrid"/>
@@ -510,27 +458,7 @@
                 <w:sz w:val="22"/>
                 <w:szCs w:val="22"/>
               </w:rPr>
-              <w:t>dashboard where the teams and tasks</w:t>
-            </w:r>
-            <w:r>
-              <w:rPr>
-                <w:i/>
-                <w:iCs/>
-                <w:color w:val="767171" w:themeColor="background2" w:themeShade="80"/>
-                <w:sz w:val="22"/>
-                <w:szCs w:val="22"/>
-              </w:rPr>
-              <w:t xml:space="preserve"> are displayed</w:t>
-            </w:r>
-            <w:r>
-              <w:rPr>
-                <w:i/>
-                <w:iCs/>
-                <w:color w:val="767171" w:themeColor="background2" w:themeShade="80"/>
-                <w:sz w:val="22"/>
-                <w:szCs w:val="22"/>
-              </w:rPr>
-              <w:t>. Initially both sections of the dashboard are empty with messages giving an overview to the user on the layout of the website.</w:t>
+              <w:t>dashboard where the teams and tasks. Initially both sections of the dashboard are empty with messages giving an overview to the user on the layout of the website.</w:t>
             </w:r>
           </w:p>
           <w:p>
@@ -583,6 +511,11 @@
           </w:p>
           <w:p>
             <w:pPr>
+              <w:pStyle w:val="ListParagraph"/>
+              <w:numPr>
+                <w:ilvl w:val="0"/>
+                <w:numId w:val="1"/>
+              </w:numPr>
               <w:rPr>
                 <w:i/>
                 <w:iCs/>
@@ -696,23 +629,7 @@
                 <w:sz w:val="22"/>
                 <w:szCs w:val="22"/>
               </w:rPr>
-              <w:t xml:space="preserve">Users can form </w:t>
-            </w:r>
-            <w:proofErr w:type="gramStart"/>
-            <w:r>
-              <w:rPr>
-                <w:sz w:val="22"/>
-                <w:szCs w:val="22"/>
-              </w:rPr>
-              <w:t>teams, and</w:t>
-            </w:r>
-            <w:proofErr w:type="gramEnd"/>
-            <w:r>
-              <w:rPr>
-                <w:sz w:val="22"/>
-                <w:szCs w:val="22"/>
-              </w:rPr>
-              <w:t xml:space="preserve"> invite team members to their team.</w:t>
+              <w:t>Users can form teams and invite team members to their team.</w:t>
             </w:r>
           </w:p>
         </w:tc>
@@ -870,39 +787,17 @@
                 <w:sz w:val="22"/>
                 <w:szCs w:val="22"/>
               </w:rPr>
-              <w:t>When a team is created, invites are sent out to all selected team members (except the team admin)</w:t>
-            </w:r>
-            <w:r>
-              <w:rPr>
-                <w:i/>
-                <w:iCs/>
-                <w:color w:val="767171" w:themeColor="background2" w:themeShade="80"/>
-                <w:sz w:val="22"/>
-                <w:szCs w:val="22"/>
-              </w:rPr>
-              <w:t xml:space="preserve">. Potential members can choose to either join the team or reject the </w:t>
-            </w:r>
-            <w:proofErr w:type="gramStart"/>
-            <w:r>
-              <w:rPr>
-                <w:i/>
-                <w:iCs/>
-                <w:color w:val="767171" w:themeColor="background2" w:themeShade="80"/>
-                <w:sz w:val="22"/>
-                <w:szCs w:val="22"/>
-              </w:rPr>
-              <w:t>invite</w:t>
-            </w:r>
-            <w:proofErr w:type="gramEnd"/>
-            <w:r>
-              <w:rPr>
-                <w:i/>
-                <w:iCs/>
-                <w:color w:val="767171" w:themeColor="background2" w:themeShade="80"/>
-                <w:sz w:val="22"/>
-                <w:szCs w:val="22"/>
-              </w:rPr>
-              <w:t xml:space="preserve"> </w:t>
+              <w:t xml:space="preserve">During member selection, </w:t>
+            </w:r>
+            <w:r>
+              <w:rPr>
+                <w:i/>
+                <w:iCs/>
+                <w:color w:val="767171" w:themeColor="background2" w:themeShade="80"/>
+                <w:sz w:val="22"/>
+                <w:szCs w:val="22"/>
+              </w:rPr>
+              <w:t>invites are sent out to all selected team members (except the team admin).</w:t>
             </w:r>
           </w:p>
           <w:p>
@@ -928,12 +823,52 @@
                 <w:sz w:val="22"/>
                 <w:szCs w:val="22"/>
               </w:rPr>
+              <w:t>Potential members can choose to either join the team or reject the invite</w:t>
+            </w:r>
+            <w:r>
+              <w:rPr>
+                <w:i/>
+                <w:iCs/>
+                <w:color w:val="767171" w:themeColor="background2" w:themeShade="80"/>
+                <w:sz w:val="22"/>
+                <w:szCs w:val="22"/>
+              </w:rPr>
+              <w:t>.</w:t>
+            </w:r>
+          </w:p>
+          <w:p>
+            <w:pPr>
+              <w:pStyle w:val="ListParagraph"/>
+              <w:numPr>
+                <w:ilvl w:val="0"/>
+                <w:numId w:val="1"/>
+              </w:numPr>
+              <w:rPr>
+                <w:i/>
+                <w:iCs/>
+                <w:color w:val="767171" w:themeColor="background2" w:themeShade="80"/>
+                <w:sz w:val="22"/>
+                <w:szCs w:val="22"/>
+              </w:rPr>
+            </w:pPr>
+            <w:r>
+              <w:rPr>
+                <w:i/>
+                <w:iCs/>
+                <w:color w:val="767171" w:themeColor="background2" w:themeShade="80"/>
+                <w:sz w:val="22"/>
+                <w:szCs w:val="22"/>
+              </w:rPr>
               <w:t>After successful team creation, users are redirected to the dashboard.</w:t>
             </w:r>
           </w:p>
           <w:p>
             <w:pPr>
-              <w:rPr>
+              <w:pStyle w:val="ListParagraph"/>
+              <w:ind w:left="360"/>
+              <w:rPr>
+                <w:b/>
+                <w:bCs/>
                 <w:i/>
                 <w:iCs/>
                 <w:color w:val="767171" w:themeColor="background2" w:themeShade="80"/>
@@ -1088,7 +1023,11 @@
           </w:p>
           <w:p>
             <w:pPr>
-              <w:rPr>
+              <w:pStyle w:val="ListParagraph"/>
+              <w:ind w:left="360"/>
+              <w:rPr>
+                <w:i/>
+                <w:iCs/>
                 <w:sz w:val="22"/>
                 <w:szCs w:val="22"/>
               </w:rPr>
@@ -1128,23 +1067,7 @@
                 <w:sz w:val="22"/>
                 <w:szCs w:val="22"/>
               </w:rPr>
-              <w:t xml:space="preserve">Users provide a dashboard to view and manage assigned </w:t>
-            </w:r>
-            <w:proofErr w:type="gramStart"/>
-            <w:r>
-              <w:rPr>
-                <w:sz w:val="22"/>
-                <w:szCs w:val="22"/>
-              </w:rPr>
-              <w:t>tasks, and</w:t>
-            </w:r>
-            <w:proofErr w:type="gramEnd"/>
-            <w:r>
-              <w:rPr>
-                <w:sz w:val="22"/>
-                <w:szCs w:val="22"/>
-              </w:rPr>
-              <w:t xml:space="preserve"> team tasks.</w:t>
+              <w:t>Users provide a dashboard to view and manage assigned tasks and team tasks.</w:t>
             </w:r>
           </w:p>
         </w:tc>
@@ -1157,82 +1080,213 @@
               <w:pStyle w:val="ListParagraph"/>
               <w:numPr>
                 <w:ilvl w:val="0"/>
-                <w:numId w:val="1"/>
-              </w:numPr>
-              <w:rPr>
-                <w:i/>
-                <w:iCs/>
-                <w:sz w:val="22"/>
-                <w:szCs w:val="22"/>
-              </w:rPr>
-            </w:pPr>
-            <w:r>
-              <w:rPr>
-                <w:i/>
-                <w:iCs/>
-                <w:color w:val="767171" w:themeColor="background2" w:themeShade="80"/>
-                <w:sz w:val="22"/>
-                <w:szCs w:val="22"/>
-              </w:rPr>
-              <w:t xml:space="preserve">Every team card has a view details section that shows description, </w:t>
-            </w:r>
-            <w:r>
-              <w:rPr>
-                <w:i/>
-                <w:iCs/>
-                <w:color w:val="767171" w:themeColor="background2" w:themeShade="80"/>
-                <w:sz w:val="22"/>
-                <w:szCs w:val="22"/>
-              </w:rPr>
-              <w:t>admin,</w:t>
-            </w:r>
-            <w:r>
-              <w:rPr>
-                <w:i/>
-                <w:iCs/>
-                <w:color w:val="767171" w:themeColor="background2" w:themeShade="80"/>
-                <w:sz w:val="22"/>
-                <w:szCs w:val="22"/>
-              </w:rPr>
-              <w:t xml:space="preserve"> and member details</w:t>
-            </w:r>
-            <w:r>
-              <w:rPr>
-                <w:i/>
-                <w:iCs/>
-                <w:color w:val="767171" w:themeColor="background2" w:themeShade="80"/>
-                <w:sz w:val="22"/>
-                <w:szCs w:val="22"/>
+                <w:numId w:val="2"/>
+              </w:numPr>
+              <w:rPr>
+                <w:rFonts w:ascii="Calibri" w:hAnsi="Calibri" w:cs="Calibri"/>
+              </w:rPr>
+            </w:pPr>
+            <w:r>
+              <w:rPr>
+                <w:rFonts w:ascii="Calibri" w:hAnsi="Calibri" w:cs="Calibri"/>
+                <w:i/>
+                <w:color w:val="767171"/>
+                <w:sz w:val="22"/>
+              </w:rPr>
+              <w:t xml:space="preserve">The dashboard has a task dashboard and a team dashboard. </w:t>
+            </w:r>
+          </w:p>
+          <w:p>
+            <w:pPr>
+              <w:pStyle w:val="ListParagraph"/>
+              <w:numPr>
+                <w:ilvl w:val="0"/>
+                <w:numId w:val="2"/>
+              </w:numPr>
+              <w:rPr>
+                <w:rFonts w:ascii="Calibri" w:hAnsi="Calibri" w:cs="Calibri"/>
+              </w:rPr>
+            </w:pPr>
+            <w:r>
+              <w:rPr>
+                <w:rFonts w:ascii="Calibri" w:hAnsi="Calibri" w:cs="Calibri"/>
+                <w:i/>
+                <w:color w:val="767171"/>
+                <w:sz w:val="22"/>
+              </w:rPr>
+              <w:t>Team dashboard displays all the teams a user is a part of in cards.</w:t>
+            </w:r>
+          </w:p>
+          <w:p>
+            <w:pPr>
+              <w:pStyle w:val="ListParagraph"/>
+              <w:numPr>
+                <w:ilvl w:val="0"/>
+                <w:numId w:val="2"/>
+              </w:numPr>
+              <w:rPr>
+                <w:rFonts w:ascii="Calibri" w:hAnsi="Calibri" w:cs="Calibri"/>
+              </w:rPr>
+            </w:pPr>
+            <w:r>
+              <w:rPr>
+                <w:rFonts w:ascii="Calibri" w:hAnsi="Calibri" w:cs="Calibri"/>
+                <w:i/>
+                <w:color w:val="767171"/>
+                <w:sz w:val="22"/>
+              </w:rPr>
+              <w:t>Every team card has a view details section that displays the team details, like the name, description, admin, and members of the team as well as the team tasks.</w:t>
+            </w:r>
+          </w:p>
+          <w:p>
+            <w:pPr>
+              <w:pStyle w:val="ListParagraph"/>
+              <w:numPr>
+                <w:ilvl w:val="0"/>
+                <w:numId w:val="2"/>
+              </w:numPr>
+              <w:rPr>
+                <w:rFonts w:ascii="Calibri" w:hAnsi="Calibri" w:cs="Calibri"/>
+              </w:rPr>
+            </w:pPr>
+            <w:r>
+              <w:rPr>
+                <w:rFonts w:ascii="Calibri" w:hAnsi="Calibri" w:cs="Calibri"/>
+                <w:i/>
+                <w:color w:val="767171"/>
+                <w:sz w:val="22"/>
+              </w:rPr>
+              <w:t>Team admins can transfer the admin role to another member, add</w:t>
+            </w:r>
+            <w:r>
+              <w:rPr>
+                <w:rFonts w:ascii="Calibri" w:hAnsi="Calibri" w:cs="Calibri"/>
+                <w:i/>
+                <w:color w:val="767171"/>
+                <w:sz w:val="22"/>
+              </w:rPr>
+              <w:t xml:space="preserve"> (</w:t>
+            </w:r>
+            <w:r>
+              <w:rPr>
+                <w:rFonts w:ascii="Calibri" w:hAnsi="Calibri" w:cs="Calibri"/>
+                <w:i/>
+                <w:color w:val="767171"/>
+                <w:sz w:val="22"/>
+              </w:rPr>
+              <w:t xml:space="preserve">in which case </w:t>
+            </w:r>
+            <w:r>
+              <w:rPr>
+                <w:rFonts w:ascii="Calibri" w:hAnsi="Calibri" w:cs="Calibri"/>
+                <w:i/>
+                <w:color w:val="767171"/>
+                <w:sz w:val="22"/>
+              </w:rPr>
+              <w:t xml:space="preserve">more </w:t>
+            </w:r>
+            <w:r>
+              <w:rPr>
+                <w:rFonts w:ascii="Calibri" w:hAnsi="Calibri" w:cs="Calibri"/>
+                <w:i/>
+                <w:color w:val="767171"/>
+                <w:sz w:val="22"/>
+              </w:rPr>
+              <w:t>invites will be sent out</w:t>
+            </w:r>
+            <w:r>
+              <w:rPr>
+                <w:rFonts w:ascii="Calibri" w:hAnsi="Calibri" w:cs="Calibri"/>
+                <w:i/>
+                <w:color w:val="767171"/>
+                <w:sz w:val="22"/>
+              </w:rPr>
+              <w:t>)</w:t>
+            </w:r>
+            <w:r>
+              <w:rPr>
+                <w:rFonts w:ascii="Calibri" w:hAnsi="Calibri" w:cs="Calibri"/>
+                <w:i/>
+                <w:color w:val="767171"/>
+                <w:sz w:val="22"/>
+              </w:rPr>
+              <w:t>/remove members and delete the team.</w:t>
+            </w:r>
+            <w:r>
+              <w:rPr>
+                <w:rFonts w:ascii="Calibri" w:hAnsi="Calibri" w:cs="Calibri"/>
+                <w:i/>
+                <w:color w:val="767171"/>
+                <w:sz w:val="22"/>
               </w:rPr>
               <w:t xml:space="preserve"> </w:t>
             </w:r>
-            <w:r>
-              <w:rPr>
-                <w:i/>
-                <w:iCs/>
-                <w:color w:val="767171" w:themeColor="background2" w:themeShade="80"/>
-                <w:sz w:val="22"/>
-                <w:szCs w:val="22"/>
-              </w:rPr>
-              <w:t xml:space="preserve">as well as the </w:t>
-            </w:r>
-            <w:r>
-              <w:rPr>
-                <w:i/>
-                <w:iCs/>
-                <w:color w:val="767171" w:themeColor="background2" w:themeShade="80"/>
-                <w:sz w:val="22"/>
-                <w:szCs w:val="22"/>
-              </w:rPr>
-              <w:t>team tasks</w:t>
-            </w:r>
-            <w:r>
-              <w:rPr>
-                <w:i/>
-                <w:iCs/>
-                <w:color w:val="767171" w:themeColor="background2" w:themeShade="80"/>
-                <w:sz w:val="22"/>
-                <w:szCs w:val="22"/>
+          </w:p>
+          <w:p>
+            <w:pPr>
+              <w:pStyle w:val="ListParagraph"/>
+              <w:numPr>
+                <w:ilvl w:val="0"/>
+                <w:numId w:val="2"/>
+              </w:numPr>
+              <w:rPr>
+                <w:rFonts w:ascii="Calibri" w:hAnsi="Calibri" w:cs="Calibri"/>
+              </w:rPr>
+            </w:pPr>
+            <w:r>
+              <w:rPr>
+                <w:rFonts w:ascii="Calibri" w:hAnsi="Calibri" w:cs="Calibri"/>
+                <w:i/>
+                <w:color w:val="767171"/>
+                <w:sz w:val="22"/>
+              </w:rPr>
+              <w:t>Both members and the admin can leave the teams, if an admin leaves the team, a random member is assigned admin.</w:t>
+            </w:r>
+          </w:p>
+          <w:p>
+            <w:pPr>
+              <w:pStyle w:val="ListParagraph"/>
+              <w:numPr>
+                <w:ilvl w:val="0"/>
+                <w:numId w:val="2"/>
+              </w:numPr>
+              <w:rPr>
+                <w:rFonts w:ascii="Calibri" w:hAnsi="Calibri" w:cs="Calibri"/>
+              </w:rPr>
+            </w:pPr>
+            <w:r>
+              <w:rPr>
+                <w:rFonts w:ascii="Calibri" w:hAnsi="Calibri" w:cs="Calibri"/>
+                <w:i/>
+                <w:color w:val="767171"/>
+                <w:sz w:val="22"/>
+              </w:rPr>
+              <w:t>The Task dashboard shows all the user</w:t>
+            </w:r>
+            <w:r>
+              <w:rPr>
+                <w:rFonts w:ascii="Calibri" w:hAnsi="Calibri" w:cs="Calibri"/>
+                <w:i/>
+                <w:color w:val="767171"/>
+                <w:sz w:val="22"/>
+              </w:rPr>
+              <w:t>’</w:t>
+            </w:r>
+            <w:r>
+              <w:rPr>
+                <w:rFonts w:ascii="Calibri" w:hAnsi="Calibri" w:cs="Calibri"/>
+                <w:i/>
+                <w:color w:val="767171"/>
+                <w:sz w:val="22"/>
+              </w:rPr>
+              <w:t>s assigned tasks, the user’s assigned tasks from respective teams</w:t>
+            </w:r>
+            <w:r>
+              <w:rPr>
+                <w:rFonts w:ascii="Calibri" w:hAnsi="Calibri" w:cs="Calibri"/>
+                <w:i/>
+                <w:color w:val="767171"/>
+                <w:sz w:val="22"/>
               </w:rPr>
               <w:t>.</w:t>
             </w:r>
@@ -1242,119 +1296,39 @@
               <w:pStyle w:val="ListParagraph"/>
               <w:numPr>
                 <w:ilvl w:val="0"/>
-                <w:numId w:val="1"/>
-              </w:numPr>
-              <w:rPr>
-                <w:i/>
-                <w:iCs/>
-                <w:sz w:val="22"/>
-                <w:szCs w:val="22"/>
-              </w:rPr>
-            </w:pPr>
-            <w:r>
-              <w:rPr>
-                <w:i/>
-                <w:iCs/>
-                <w:color w:val="767171" w:themeColor="background2" w:themeShade="80"/>
-                <w:sz w:val="22"/>
-                <w:szCs w:val="22"/>
-              </w:rPr>
-              <w:t>Team admins can transfer admin roles, add/remove members and delete the team.</w:t>
-            </w:r>
-          </w:p>
-          <w:p>
-            <w:pPr>
-              <w:pStyle w:val="ListParagraph"/>
-              <w:numPr>
-                <w:ilvl w:val="0"/>
-                <w:numId w:val="1"/>
-              </w:numPr>
-              <w:rPr>
-                <w:i/>
-                <w:iCs/>
-                <w:sz w:val="22"/>
-                <w:szCs w:val="22"/>
-              </w:rPr>
-            </w:pPr>
-            <w:r>
-              <w:rPr>
-                <w:i/>
-                <w:iCs/>
-                <w:color w:val="767171" w:themeColor="background2" w:themeShade="80"/>
-                <w:sz w:val="22"/>
-                <w:szCs w:val="22"/>
-              </w:rPr>
-              <w:t>Both regular and admin members can leave the teams.</w:t>
-            </w:r>
-          </w:p>
-          <w:p>
-            <w:pPr>
-              <w:pStyle w:val="ListParagraph"/>
-              <w:numPr>
-                <w:ilvl w:val="0"/>
-                <w:numId w:val="1"/>
-              </w:numPr>
-              <w:rPr>
-                <w:i/>
-                <w:iCs/>
-                <w:sz w:val="22"/>
-                <w:szCs w:val="22"/>
-              </w:rPr>
-            </w:pPr>
-            <w:r>
-              <w:rPr>
-                <w:i/>
-                <w:iCs/>
-                <w:color w:val="767171" w:themeColor="background2" w:themeShade="80"/>
-                <w:sz w:val="22"/>
-                <w:szCs w:val="22"/>
-              </w:rPr>
-              <w:t>The Task section of the dashboard would show the user’s assigned tasks from respective teams</w:t>
-            </w:r>
-            <w:r>
-              <w:rPr>
-                <w:i/>
-                <w:iCs/>
-                <w:color w:val="767171" w:themeColor="background2" w:themeShade="80"/>
-                <w:sz w:val="22"/>
-                <w:szCs w:val="22"/>
-              </w:rPr>
-              <w:t>.</w:t>
-            </w:r>
-          </w:p>
-          <w:p>
-            <w:pPr>
-              <w:pStyle w:val="ListParagraph"/>
-              <w:numPr>
-                <w:ilvl w:val="0"/>
-                <w:numId w:val="1"/>
-              </w:numPr>
-              <w:rPr>
-                <w:i/>
-                <w:iCs/>
-                <w:sz w:val="22"/>
-                <w:szCs w:val="22"/>
-              </w:rPr>
-            </w:pPr>
-            <w:r>
-              <w:rPr>
-                <w:i/>
-                <w:iCs/>
-                <w:sz w:val="22"/>
-                <w:szCs w:val="22"/>
-                <w:highlight w:val="yellow"/>
-              </w:rPr>
-              <w:t>Add task management section of the dashboard</w:t>
-            </w:r>
-            <w:r>
-              <w:rPr>
-                <w:i/>
-                <w:iCs/>
-                <w:sz w:val="22"/>
-                <w:szCs w:val="22"/>
-                <w:highlight w:val="yellow"/>
-              </w:rPr>
-              <w:t>, how task editing works, how they are displayed on the tasks section.</w:t>
+                <w:numId w:val="2"/>
+              </w:numPr>
+              <w:rPr>
+                <w:rFonts w:ascii="Calibri" w:hAnsi="Calibri" w:cs="Calibri"/>
+              </w:rPr>
+            </w:pPr>
+            <w:r>
+              <w:rPr>
+                <w:rFonts w:ascii="Calibri" w:hAnsi="Calibri" w:cs="Calibri"/>
+                <w:i/>
+                <w:color w:val="767171"/>
+                <w:sz w:val="22"/>
+              </w:rPr>
+              <w:t xml:space="preserve">The </w:t>
+            </w:r>
+            <w:r>
+              <w:rPr>
+                <w:rFonts w:ascii="Calibri" w:hAnsi="Calibri" w:cs="Calibri"/>
+                <w:i/>
+                <w:color w:val="767171"/>
+                <w:sz w:val="22"/>
+              </w:rPr>
+              <w:t xml:space="preserve">user can edit their tasks, and update the tasks’ status or priority using this dashboard, as well as search, </w:t>
+            </w:r>
+            <w:r>
+              <w:rPr>
+                <w:rFonts w:ascii="Calibri" w:hAnsi="Calibri" w:cs="Calibri"/>
+                <w:i/>
+                <w:color w:val="767171"/>
+                <w:sz w:val="22"/>
+              </w:rPr>
+              <w:lastRenderedPageBreak/>
+              <w:t>filter, and order the tasks based on title, status, due date etc.</w:t>
             </w:r>
           </w:p>
         </w:tc>
@@ -1376,6 +1350,7 @@
                 <w:sz w:val="22"/>
                 <w:szCs w:val="22"/>
               </w:rPr>
+              <w:lastRenderedPageBreak/>
               <w:t>Epic 5</w:t>
             </w:r>
           </w:p>
@@ -1421,7 +1396,7 @@
                 <w:sz w:val="22"/>
                 <w:szCs w:val="22"/>
               </w:rPr>
-              <w:t>Users can search order and filter tasks by name, status, and priority in the Task section of the dashboard.</w:t>
+              <w:t>Users can search order and filter tasks by name, status, teams, and priority in the Task section of the dashboard.</w:t>
             </w:r>
           </w:p>
           <w:p>
@@ -1525,8 +1500,6 @@
                 <w:numId w:val="1"/>
               </w:numPr>
               <w:rPr>
-                <w:i/>
-                <w:iCs/>
                 <w:sz w:val="22"/>
                 <w:szCs w:val="22"/>
               </w:rPr>
@@ -1598,7 +1571,6 @@
                 <w:sz w:val="22"/>
                 <w:szCs w:val="22"/>
               </w:rPr>
-              <w:lastRenderedPageBreak/>
               <w:t>Introduce task dependencies, enabling users to link tasks and establish dependencies between them.  Ensure that the application adjusts task timelines based on dependencies.</w:t>
             </w:r>
           </w:p>
@@ -1619,7 +1591,6 @@
                 <w:sz w:val="22"/>
                 <w:szCs w:val="22"/>
               </w:rPr>
-              <w:lastRenderedPageBreak/>
               <w:t>Not implemented</w:t>
             </w:r>
           </w:p>
@@ -1854,14 +1825,10 @@
         </w:tc>
       </w:tr>
     </w:tbl>
-    <w:p>
-      <w:pPr>
-        <w:rPr>
-          <w:sz w:val="22"/>
-          <w:szCs w:val="22"/>
-        </w:rPr>
-      </w:pPr>
-    </w:p>
+    <w:p/>
+    <w:p/>
+    <w:p/>
+    <w:p/>
     <w:sectPr>
       <w:pgSz w:w="11900" w:h="16840"/>
       <w:pgMar w:top="1440" w:right="1440" w:bottom="1440" w:left="1440" w:header="708" w:footer="708" w:gutter="0"/>
@@ -1987,8 +1954,124 @@
       </w:rPr>
     </w:lvl>
   </w:abstractNum>
+  <w:abstractNum w:abstractNumId="1" w15:restartNumberingAfterBreak="0">
+    <w:nsid w:val="74886068"/>
+    <w:multiLevelType w:val="hybridMultilevel"/>
+    <w:tmpl w:val="719C0726"/>
+    <w:lvl w:ilvl="0" w:tplc="04090001">
+      <w:start w:val="1"/>
+      <w:numFmt w:val="bullet"/>
+      <w:lvlText w:val=""/>
+      <w:lvlJc w:val="left"/>
+      <w:pPr>
+        <w:ind w:left="720" w:hanging="360"/>
+      </w:pPr>
+      <w:rPr>
+        <w:rFonts w:ascii="Symbol" w:hAnsi="Symbol" w:hint="default"/>
+      </w:rPr>
+    </w:lvl>
+    <w:lvl w:ilvl="1" w:tplc="04090003" w:tentative="1">
+      <w:start w:val="1"/>
+      <w:numFmt w:val="bullet"/>
+      <w:lvlText w:val="o"/>
+      <w:lvlJc w:val="left"/>
+      <w:pPr>
+        <w:ind w:left="1440" w:hanging="360"/>
+      </w:pPr>
+      <w:rPr>
+        <w:rFonts w:ascii="Courier New" w:hAnsi="Courier New" w:cs="Courier New" w:hint="default"/>
+      </w:rPr>
+    </w:lvl>
+    <w:lvl w:ilvl="2" w:tplc="04090005" w:tentative="1">
+      <w:start w:val="1"/>
+      <w:numFmt w:val="bullet"/>
+      <w:lvlText w:val=""/>
+      <w:lvlJc w:val="left"/>
+      <w:pPr>
+        <w:ind w:left="2160" w:hanging="360"/>
+      </w:pPr>
+      <w:rPr>
+        <w:rFonts w:ascii="Wingdings" w:hAnsi="Wingdings" w:hint="default"/>
+      </w:rPr>
+    </w:lvl>
+    <w:lvl w:ilvl="3" w:tplc="04090001" w:tentative="1">
+      <w:start w:val="1"/>
+      <w:numFmt w:val="bullet"/>
+      <w:lvlText w:val=""/>
+      <w:lvlJc w:val="left"/>
+      <w:pPr>
+        <w:ind w:left="2880" w:hanging="360"/>
+      </w:pPr>
+      <w:rPr>
+        <w:rFonts w:ascii="Symbol" w:hAnsi="Symbol" w:hint="default"/>
+      </w:rPr>
+    </w:lvl>
+    <w:lvl w:ilvl="4" w:tplc="04090003" w:tentative="1">
+      <w:start w:val="1"/>
+      <w:numFmt w:val="bullet"/>
+      <w:lvlText w:val="o"/>
+      <w:lvlJc w:val="left"/>
+      <w:pPr>
+        <w:ind w:left="3600" w:hanging="360"/>
+      </w:pPr>
+      <w:rPr>
+        <w:rFonts w:ascii="Courier New" w:hAnsi="Courier New" w:cs="Courier New" w:hint="default"/>
+      </w:rPr>
+    </w:lvl>
+    <w:lvl w:ilvl="5" w:tplc="04090005" w:tentative="1">
+      <w:start w:val="1"/>
+      <w:numFmt w:val="bullet"/>
+      <w:lvlText w:val=""/>
+      <w:lvlJc w:val="left"/>
+      <w:pPr>
+        <w:ind w:left="4320" w:hanging="360"/>
+      </w:pPr>
+      <w:rPr>
+        <w:rFonts w:ascii="Wingdings" w:hAnsi="Wingdings" w:hint="default"/>
+      </w:rPr>
+    </w:lvl>
+    <w:lvl w:ilvl="6" w:tplc="04090001" w:tentative="1">
+      <w:start w:val="1"/>
+      <w:numFmt w:val="bullet"/>
+      <w:lvlText w:val=""/>
+      <w:lvlJc w:val="left"/>
+      <w:pPr>
+        <w:ind w:left="5040" w:hanging="360"/>
+      </w:pPr>
+      <w:rPr>
+        <w:rFonts w:ascii="Symbol" w:hAnsi="Symbol" w:hint="default"/>
+      </w:rPr>
+    </w:lvl>
+    <w:lvl w:ilvl="7" w:tplc="04090003" w:tentative="1">
+      <w:start w:val="1"/>
+      <w:numFmt w:val="bullet"/>
+      <w:lvlText w:val="o"/>
+      <w:lvlJc w:val="left"/>
+      <w:pPr>
+        <w:ind w:left="5760" w:hanging="360"/>
+      </w:pPr>
+      <w:rPr>
+        <w:rFonts w:ascii="Courier New" w:hAnsi="Courier New" w:cs="Courier New" w:hint="default"/>
+      </w:rPr>
+    </w:lvl>
+    <w:lvl w:ilvl="8" w:tplc="04090005" w:tentative="1">
+      <w:start w:val="1"/>
+      <w:numFmt w:val="bullet"/>
+      <w:lvlText w:val=""/>
+      <w:lvlJc w:val="left"/>
+      <w:pPr>
+        <w:ind w:left="6480" w:hanging="360"/>
+      </w:pPr>
+      <w:rPr>
+        <w:rFonts w:ascii="Wingdings" w:hAnsi="Wingdings" w:hint="default"/>
+      </w:rPr>
+    </w:lvl>
+  </w:abstractNum>
   <w:num w:numId="1" w16cid:durableId="239759448">
     <w:abstractNumId w:val="0"/>
+  </w:num>
+  <w:num w:numId="2" w16cid:durableId="206457082">
+    <w:abstractNumId w:val="1"/>
   </w:num>
 </w:numbering>
 </file>

</xml_diff>

<commit_message>
Fix text in report
</commit_message>
<xml_diff>
--- a/Gecko/self-assessment.docx
+++ b/Gecko/self-assessment.docx
@@ -252,29 +252,7 @@
                 <w:sz w:val="22"/>
                 <w:szCs w:val="22"/>
               </w:rPr>
-              <w:t>Users without account, who are not logged in, can sign up as new users (URL/</w:t>
-            </w:r>
-            <w:proofErr w:type="spellStart"/>
-            <w:r>
-              <w:rPr>
-                <w:i/>
-                <w:iCs/>
-                <w:color w:val="767171" w:themeColor="background2" w:themeShade="80"/>
-                <w:sz w:val="22"/>
-                <w:szCs w:val="22"/>
-              </w:rPr>
-              <w:t>sign_up</w:t>
-            </w:r>
-            <w:proofErr w:type="spellEnd"/>
-            <w:r>
-              <w:rPr>
-                <w:i/>
-                <w:iCs/>
-                <w:color w:val="767171" w:themeColor="background2" w:themeShade="80"/>
-                <w:sz w:val="22"/>
-                <w:szCs w:val="22"/>
-              </w:rPr>
-              <w:t>)</w:t>
+              <w:t>Users without account, who are not logged in, can sign up as new users (URL/sign_up)</w:t>
             </w:r>
           </w:p>
           <w:p>
@@ -300,29 +278,7 @@
                 <w:sz w:val="22"/>
                 <w:szCs w:val="22"/>
               </w:rPr>
-              <w:t>Users with an account can log in (URL/</w:t>
-            </w:r>
-            <w:proofErr w:type="spellStart"/>
-            <w:r>
-              <w:rPr>
-                <w:i/>
-                <w:iCs/>
-                <w:color w:val="767171" w:themeColor="background2" w:themeShade="80"/>
-                <w:sz w:val="22"/>
-                <w:szCs w:val="22"/>
-              </w:rPr>
-              <w:t>log_in</w:t>
-            </w:r>
-            <w:proofErr w:type="spellEnd"/>
-            <w:r>
-              <w:rPr>
-                <w:i/>
-                <w:iCs/>
-                <w:color w:val="767171" w:themeColor="background2" w:themeShade="80"/>
-                <w:sz w:val="22"/>
-                <w:szCs w:val="22"/>
-              </w:rPr>
-              <w:t>)</w:t>
+              <w:t>Users with an account can log in (URL/log_in)</w:t>
             </w:r>
           </w:p>
           <w:p>
@@ -348,29 +304,7 @@
                 <w:sz w:val="22"/>
                 <w:szCs w:val="22"/>
               </w:rPr>
-              <w:t>Logged in users can log out (URL/</w:t>
-            </w:r>
-            <w:proofErr w:type="spellStart"/>
-            <w:r>
-              <w:rPr>
-                <w:i/>
-                <w:iCs/>
-                <w:color w:val="767171" w:themeColor="background2" w:themeShade="80"/>
-                <w:sz w:val="22"/>
-                <w:szCs w:val="22"/>
-              </w:rPr>
-              <w:t>log_out</w:t>
-            </w:r>
-            <w:proofErr w:type="spellEnd"/>
-            <w:r>
-              <w:rPr>
-                <w:i/>
-                <w:iCs/>
-                <w:color w:val="767171" w:themeColor="background2" w:themeShade="80"/>
-                <w:sz w:val="22"/>
-                <w:szCs w:val="22"/>
-              </w:rPr>
-              <w:t>)</w:t>
+              <w:t>Logged in users can log out (URL/log_out)</w:t>
             </w:r>
           </w:p>
           <w:p>
@@ -717,29 +651,7 @@
                 <w:sz w:val="22"/>
                 <w:szCs w:val="22"/>
               </w:rPr>
-              <w:t xml:space="preserve">In the Create Team form, users can add name, description and select the members of the team by </w:t>
-            </w:r>
-            <w:proofErr w:type="spellStart"/>
-            <w:r>
-              <w:rPr>
-                <w:i/>
-                <w:iCs/>
-                <w:color w:val="767171" w:themeColor="background2" w:themeShade="80"/>
-                <w:sz w:val="22"/>
-                <w:szCs w:val="22"/>
-              </w:rPr>
-              <w:t>CTRL+Click</w:t>
-            </w:r>
-            <w:proofErr w:type="spellEnd"/>
-            <w:r>
-              <w:rPr>
-                <w:i/>
-                <w:iCs/>
-                <w:color w:val="767171" w:themeColor="background2" w:themeShade="80"/>
-                <w:sz w:val="22"/>
-                <w:szCs w:val="22"/>
-              </w:rPr>
-              <w:t>.</w:t>
+              <w:t>In the Create Team form, users can add name, description and select the members of the team by CTRL+Click.</w:t>
             </w:r>
           </w:p>
           <w:p>
@@ -996,7 +908,27 @@
                 <w:sz w:val="22"/>
                 <w:szCs w:val="22"/>
               </w:rPr>
-              <w:t>After successful task creation, users are redirected to the dashboard.</w:t>
+              <w:t xml:space="preserve">After successful task creation, users are redirected to the </w:t>
+            </w:r>
+            <w:r>
+              <w:rPr>
+                <w:i/>
+                <w:iCs/>
+                <w:color w:val="767171" w:themeColor="background2" w:themeShade="80"/>
+                <w:sz w:val="22"/>
+                <w:szCs w:val="22"/>
+              </w:rPr>
+              <w:t>invites section</w:t>
+            </w:r>
+            <w:r>
+              <w:rPr>
+                <w:i/>
+                <w:iCs/>
+                <w:color w:val="767171" w:themeColor="background2" w:themeShade="80"/>
+                <w:sz w:val="22"/>
+                <w:szCs w:val="22"/>
+              </w:rPr>
+              <w:t>.</w:t>
             </w:r>
           </w:p>
           <w:p>

</xml_diff>